<commit_message>
*Documentación *2016-12-21 *Descripcción: Avance Informe *Avance 2 .4 de 3
</commit_message>
<xml_diff>
--- a/Resources A/Residencia Profesional/Residencia2016 Formatos/ITTOL-ED-PO-010-06_Evaluacion_de_Residencia_Profesional.docx
+++ b/Resources A/Residencia Profesional/Residencia2016 Formatos/ITTOL-ED-PO-010-06_Evaluacion_de_Residencia_Profesional.docx
@@ -51,7 +51,7 @@
           <w:szCs w:val="18"/>
           <w:lang w:val="es-ES"/>
         </w:rPr>
-        <w:t xml:space="preserve">Nombre del Residente [1]: </w:t>
+        <w:t xml:space="preserve">Nombre del Residente : </w:t>
       </w:r>
       <w:r>
         <w:rPr>
@@ -142,7 +142,7 @@
           <w:szCs w:val="18"/>
           <w:lang w:val="es-ES"/>
         </w:rPr>
-        <w:t xml:space="preserve">Número de Control [2]:      </w:t>
+        <w:t xml:space="preserve">Número de Control :      </w:t>
       </w:r>
       <w:r>
         <w:rPr>
@@ -236,7 +236,7 @@
           <w:szCs w:val="18"/>
           <w:lang w:val="es-ES"/>
         </w:rPr>
-        <w:t xml:space="preserve">Nombre del proyecto [3]:  </w:t>
+        <w:t xml:space="preserve">Nombre del proyecto:  </w:t>
       </w:r>
       <w:r>
         <w:rPr>
@@ -330,7 +330,7 @@
           <w:szCs w:val="18"/>
           <w:lang w:val="es-ES"/>
         </w:rPr>
-        <w:t xml:space="preserve">Carrera [4]:                    </w:t>
+        <w:t xml:space="preserve">Carrera :                    </w:t>
       </w:r>
       <w:r>
         <w:rPr>
@@ -424,7 +424,7 @@
           <w:szCs w:val="18"/>
           <w:lang w:val="es-ES"/>
         </w:rPr>
-        <w:t>Periodo de realización de la Residencia Profesional [5]:</w:t>
+        <w:t>Periodo de realización de la Residencia Profesional:</w:t>
       </w:r>
       <w:r>
         <w:rPr>
@@ -2346,8 +2346,6 @@
                 <w:sz w:val="18"/>
               </w:rPr>
             </w:pPr>
-            <w:bookmarkStart w:id="0" w:name="_GoBack"/>
-            <w:bookmarkEnd w:id="0"/>
           </w:p>
         </w:tc>
       </w:tr>
@@ -2459,17 +2457,10 @@
                 <w:sz w:val="18"/>
                 <w:lang w:val="es-ES"/>
               </w:rPr>
-              <w:t xml:space="preserve">Niveles de desempeño </w:t>
-            </w:r>
-            <w:r>
-              <w:rPr>
-                <w:rFonts w:ascii="Helvetica" w:hAnsi="Helvetica"/>
-                <w:sz w:val="18"/>
-                <w:szCs w:val="18"/>
-                <w:lang w:val="es-ES"/>
-              </w:rPr>
-              <w:t>[13]</w:t>
-            </w:r>
+              <w:t>Niveles de desempeño</w:t>
+            </w:r>
+            <w:bookmarkStart w:id="0" w:name="_GoBack"/>
+            <w:bookmarkEnd w:id="0"/>
           </w:p>
         </w:tc>
         <w:tc>

</xml_diff>